<commit_message>
fix small errors in inventory
</commit_message>
<xml_diff>
--- a/douments/Interim/Dissertation - Copy.docx
+++ b/douments/Interim/Dissertation - Copy.docx
@@ -830,14 +830,13 @@
           <w:r>
             <w:fldChar w:fldCharType="separate"/>
           </w:r>
-          <w:hyperlink w:anchor="_Toc96210313" w:history="1">
+          <w:hyperlink w:anchor="_Toc96687067" w:history="1">
             <w:r>
               <w:rPr>
                 <w:rStyle w:val="Hyperlink"/>
                 <w:noProof/>
-                <w:lang w:bidi="si-LK"/>
-              </w:rPr>
-              <w:t>List of Figures</w:t>
+              </w:rPr>
+              <w:t>Chapter 1 – Introduction</w:t>
             </w:r>
             <w:r>
               <w:rPr>
@@ -858,23 +857,116 @@
                 <w:noProof/>
                 <w:webHidden/>
               </w:rPr>
-              <w:instrText xml:space="preserve"> PAGEREF _Toc96210313 \h </w:instrText>
+              <w:instrText xml:space="preserve"> PAGEREF _Toc96687067 \h </w:instrText>
             </w:r>
             <w:r>
               <w:rPr>
                 <w:noProof/>
                 <w:webHidden/>
               </w:rPr>
-              <w:fldChar w:fldCharType="separate"/>
-            </w:r>
-            <w:r>
-              <w:rPr>
-                <w:b w:val="0"/>
-                <w:bCs w:val="0"/>
+            </w:r>
+            <w:r>
+              <w:rPr>
                 <w:noProof/>
                 <w:webHidden/>
               </w:rPr>
-              <w:t>Error! Bookmark not defined.</w:t>
+              <w:fldChar w:fldCharType="separate"/>
+            </w:r>
+            <w:r>
+              <w:rPr>
+                <w:noProof/>
+                <w:webHidden/>
+              </w:rPr>
+              <w:t>4</w:t>
+            </w:r>
+            <w:r>
+              <w:rPr>
+                <w:noProof/>
+                <w:webHidden/>
+              </w:rPr>
+              <w:fldChar w:fldCharType="end"/>
+            </w:r>
+          </w:hyperlink>
+        </w:p>
+        <w:p>
+          <w:pPr>
+            <w:pStyle w:val="TOC2"/>
+            <w:tabs>
+              <w:tab w:val="left" w:pos="880"/>
+            </w:tabs>
+            <w:rPr>
+              <w:rFonts w:eastAsiaTheme="minorEastAsia" w:cstheme="minorBidi"/>
+              <w:smallCaps w:val="0"/>
+              <w:noProof/>
+              <w:sz w:val="22"/>
+              <w:szCs w:val="22"/>
+            </w:rPr>
+          </w:pPr>
+          <w:hyperlink w:anchor="_Toc96687068" w:history="1">
+            <w:r>
+              <w:rPr>
+                <w:rStyle w:val="Hyperlink"/>
+                <w:noProof/>
+              </w:rPr>
+              <w:t>1.1</w:t>
+            </w:r>
+            <w:r>
+              <w:rPr>
+                <w:rFonts w:eastAsiaTheme="minorEastAsia" w:cstheme="minorBidi"/>
+                <w:smallCaps w:val="0"/>
+                <w:noProof/>
+                <w:sz w:val="22"/>
+                <w:szCs w:val="22"/>
+              </w:rPr>
+              <w:tab/>
+            </w:r>
+            <w:r>
+              <w:rPr>
+                <w:rStyle w:val="Hyperlink"/>
+                <w:noProof/>
+              </w:rPr>
+              <w:t>Introduction</w:t>
+            </w:r>
+            <w:r>
+              <w:rPr>
+                <w:noProof/>
+                <w:webHidden/>
+              </w:rPr>
+              <w:tab/>
+            </w:r>
+            <w:r>
+              <w:rPr>
+                <w:noProof/>
+                <w:webHidden/>
+              </w:rPr>
+              <w:fldChar w:fldCharType="begin"/>
+            </w:r>
+            <w:r>
+              <w:rPr>
+                <w:noProof/>
+                <w:webHidden/>
+              </w:rPr>
+              <w:instrText xml:space="preserve"> PAGEREF _Toc96687068 \h </w:instrText>
+            </w:r>
+            <w:r>
+              <w:rPr>
+                <w:noProof/>
+                <w:webHidden/>
+              </w:rPr>
+            </w:r>
+            <w:r>
+              <w:rPr>
+                <w:noProof/>
+                <w:webHidden/>
+              </w:rPr>
+              <w:fldChar w:fldCharType="separate"/>
+            </w:r>
+            <w:r>
+              <w:rPr>
+                <w:noProof/>
+                <w:webHidden/>
+              </w:rPr>
+              <w:t>4</w:t>
             </w:r>
             <w:r>
               <w:rPr>
@@ -898,14 +990,13 @@
               <w:szCs w:val="22"/>
             </w:rPr>
           </w:pPr>
-          <w:hyperlink w:anchor="_Toc96210314" w:history="1">
+          <w:hyperlink w:anchor="_Toc96687069" w:history="1">
             <w:r>
               <w:rPr>
                 <w:rStyle w:val="Hyperlink"/>
                 <w:noProof/>
-                <w:lang w:bidi="si-LK"/>
-              </w:rPr>
-              <w:t>List of Tables</w:t>
+              </w:rPr>
+              <w:t>Chapter 2 – Analysis</w:t>
             </w:r>
             <w:r>
               <w:rPr>
@@ -926,145 +1017,7 @@
                 <w:noProof/>
                 <w:webHidden/>
               </w:rPr>
-              <w:instrText xml:space="preserve"> PAGEREF _Toc96210314 \h </w:instrText>
-            </w:r>
-            <w:r>
-              <w:rPr>
-                <w:noProof/>
-                <w:webHidden/>
-              </w:rPr>
-              <w:fldChar w:fldCharType="separate"/>
-            </w:r>
-            <w:r>
-              <w:rPr>
-                <w:b w:val="0"/>
-                <w:bCs w:val="0"/>
-                <w:noProof/>
-                <w:webHidden/>
-              </w:rPr>
-              <w:t>Error! Bookmark not defined.</w:t>
-            </w:r>
-            <w:r>
-              <w:rPr>
-                <w:noProof/>
-                <w:webHidden/>
-              </w:rPr>
-              <w:fldChar w:fldCharType="end"/>
-            </w:r>
-          </w:hyperlink>
-        </w:p>
-        <w:p>
-          <w:pPr>
-            <w:pStyle w:val="TOC1"/>
-            <w:rPr>
-              <w:rFonts w:eastAsiaTheme="minorEastAsia" w:cstheme="minorBidi"/>
-              <w:b w:val="0"/>
-              <w:bCs w:val="0"/>
-              <w:caps w:val="0"/>
-              <w:noProof/>
-              <w:sz w:val="22"/>
-              <w:szCs w:val="22"/>
-            </w:rPr>
-          </w:pPr>
-          <w:hyperlink w:anchor="_Toc96210315" w:history="1">
-            <w:r>
-              <w:rPr>
-                <w:rStyle w:val="Hyperlink"/>
-                <w:noProof/>
-              </w:rPr>
-              <w:t>Chapter 1 – Introduction</w:t>
-            </w:r>
-            <w:r>
-              <w:rPr>
-                <w:noProof/>
-                <w:webHidden/>
-              </w:rPr>
-              <w:tab/>
-            </w:r>
-            <w:r>
-              <w:rPr>
-                <w:noProof/>
-                <w:webHidden/>
-              </w:rPr>
-              <w:fldChar w:fldCharType="begin"/>
-            </w:r>
-            <w:r>
-              <w:rPr>
-                <w:noProof/>
-                <w:webHidden/>
-              </w:rPr>
-              <w:instrText xml:space="preserve"> PAGEREF _Toc96210315 \h </w:instrText>
-            </w:r>
-            <w:r>
-              <w:rPr>
-                <w:noProof/>
-                <w:webHidden/>
-              </w:rPr>
-            </w:r>
-            <w:r>
-              <w:rPr>
-                <w:noProof/>
-                <w:webHidden/>
-              </w:rPr>
-              <w:fldChar w:fldCharType="separate"/>
-            </w:r>
-            <w:r>
-              <w:rPr>
-                <w:noProof/>
-                <w:webHidden/>
-              </w:rPr>
-              <w:t>4</w:t>
-            </w:r>
-            <w:r>
-              <w:rPr>
-                <w:noProof/>
-                <w:webHidden/>
-              </w:rPr>
-              <w:fldChar w:fldCharType="end"/>
-            </w:r>
-          </w:hyperlink>
-        </w:p>
-        <w:p>
-          <w:pPr>
-            <w:pStyle w:val="TOC1"/>
-            <w:rPr>
-              <w:rFonts w:eastAsiaTheme="minorEastAsia" w:cstheme="minorBidi"/>
-              <w:b w:val="0"/>
-              <w:bCs w:val="0"/>
-              <w:caps w:val="0"/>
-              <w:noProof/>
-              <w:sz w:val="22"/>
-              <w:szCs w:val="22"/>
-            </w:rPr>
-          </w:pPr>
-          <w:hyperlink w:anchor="_Toc96210316" w:history="1">
-            <w:r>
-              <w:rPr>
-                <w:rStyle w:val="Hyperlink"/>
-                <w:noProof/>
-              </w:rPr>
-              <w:t>Chapter 2 – Analysis</w:t>
-            </w:r>
-            <w:r>
-              <w:rPr>
-                <w:noProof/>
-                <w:webHidden/>
-              </w:rPr>
-              <w:tab/>
-            </w:r>
-            <w:r>
-              <w:rPr>
-                <w:noProof/>
-                <w:webHidden/>
-              </w:rPr>
-              <w:fldChar w:fldCharType="begin"/>
-            </w:r>
-            <w:r>
-              <w:rPr>
-                <w:noProof/>
-                <w:webHidden/>
-              </w:rPr>
-              <w:instrText xml:space="preserve"> PAGEREF _Toc96210316 \h </w:instrText>
+              <w:instrText xml:space="preserve"> PAGEREF _Toc96687069 \h </w:instrText>
             </w:r>
             <w:r>
               <w:rPr>
@@ -1136,7 +1089,7 @@
         <w:pStyle w:val="Heading1"/>
         <w:spacing w:line="360" w:lineRule="auto"/>
       </w:pPr>
-      <w:bookmarkStart w:id="0" w:name="_Toc96210315"/>
+      <w:bookmarkStart w:id="0" w:name="_Toc96687067"/>
       <w:r>
         <w:lastRenderedPageBreak/>
         <w:t>Chapter 1 – Introduction</w:t>
@@ -1145,11 +1098,55 @@
     </w:p>
     <w:p>
       <w:pPr>
-        <w:pStyle w:val="ListParagraph"/>
-        <w:numPr>
-          <w:ilvl w:val="1"/>
-          <w:numId w:val="2"/>
-        </w:numPr>
+        <w:pStyle w:val="SubHeading"/>
+      </w:pPr>
+      <w:bookmarkStart w:id="1" w:name="_Toc96687068"/>
+      <w:r>
+        <w:t>Introduction</w:t>
+      </w:r>
+      <w:bookmarkEnd w:id="1"/>
+    </w:p>
+    <w:p>
+      <w:pPr>
+        <w:spacing w:line="360" w:lineRule="auto"/>
+        <w:jc w:val="both"/>
+        <w:rPr>
+          <w:rFonts w:ascii="Times New Roman" w:hAnsi="Times New Roman" w:cs="Times New Roman"/>
+          <w:sz w:val="24"/>
+          <w:szCs w:val="24"/>
+        </w:rPr>
+      </w:pPr>
+      <w:bookmarkStart w:id="2" w:name="_Hlk87179868"/>
+      <w:r>
+        <w:rPr>
+          <w:rFonts w:ascii="Times New Roman" w:hAnsi="Times New Roman" w:cs="Times New Roman"/>
+          <w:sz w:val="24"/>
+          <w:szCs w:val="24"/>
+        </w:rPr>
+        <w:t xml:space="preserve">Many types of computers, including desktops, laptops, notebooks, palmtops, and software, as well as peripherals like printers, scanners, and keyboards, are sold and serviced in the computer sales and servicing industry. Before being supplied to end-users, such as households and businesses, these products are frequently purchased from domestic and international producers and distributors. </w:t>
+      </w:r>
+    </w:p>
+    <w:p>
+      <w:pPr>
+        <w:spacing w:line="360" w:lineRule="auto"/>
+        <w:jc w:val="both"/>
+        <w:rPr>
+          <w:rFonts w:ascii="Times New Roman" w:hAnsi="Times New Roman" w:cs="Times New Roman"/>
+          <w:sz w:val="24"/>
+          <w:szCs w:val="24"/>
+        </w:rPr>
+      </w:pPr>
+      <w:r>
+        <w:rPr>
+          <w:rFonts w:ascii="Times New Roman" w:hAnsi="Times New Roman" w:cs="Times New Roman"/>
+          <w:sz w:val="24"/>
+          <w:szCs w:val="24"/>
+        </w:rPr>
+        <w:t>U-Star Digital is a renowned information and communication technology (ICT) company that has been in existence since 2010. They provide an unrivaled program and experience in ICT equipment repair, servicing, maintenance, and cleaning. They are depending on its technically advanced next-generation infrastructure to deliver best in class customer-aware and lifestyle-enhancing products and services that anticipate customers' needs.</w:t>
+      </w:r>
+    </w:p>
+    <w:p>
+      <w:pPr>
         <w:jc w:val="both"/>
         <w:rPr>
           <w:rFonts w:ascii="Times New Roman" w:hAnsi="Times New Roman" w:cs="Times New Roman"/>
@@ -1163,46 +1160,92 @@
           <w:sz w:val="32"/>
           <w:szCs w:val="32"/>
         </w:rPr>
-        <w:t>Introduction</w:t>
-      </w:r>
-    </w:p>
-    <w:p>
-      <w:pPr>
-        <w:spacing w:line="360" w:lineRule="auto"/>
-        <w:jc w:val="both"/>
-        <w:rPr>
-          <w:rFonts w:ascii="Times New Roman" w:hAnsi="Times New Roman" w:cs="Times New Roman"/>
-          <w:sz w:val="24"/>
-          <w:szCs w:val="24"/>
-        </w:rPr>
-      </w:pPr>
-      <w:bookmarkStart w:id="1" w:name="_Hlk87179868"/>
-      <w:r>
-        <w:rPr>
-          <w:rFonts w:ascii="Times New Roman" w:hAnsi="Times New Roman" w:cs="Times New Roman"/>
-          <w:sz w:val="24"/>
-          <w:szCs w:val="24"/>
-        </w:rPr>
-        <w:t xml:space="preserve">Many types of computers, including desktops, laptops, notebooks, palmtops, and software, as well as peripherals like printers, scanners, and keyboards, are sold and serviced in the computer sales and servicing industry. Before being supplied to end-users, such as households and businesses, these products are frequently purchased from domestic and international producers and distributors. </w:t>
-      </w:r>
-    </w:p>
-    <w:p>
-      <w:pPr>
-        <w:spacing w:line="360" w:lineRule="auto"/>
-        <w:jc w:val="both"/>
-        <w:rPr>
-          <w:rFonts w:ascii="Times New Roman" w:hAnsi="Times New Roman" w:cs="Times New Roman"/>
-          <w:sz w:val="24"/>
-          <w:szCs w:val="24"/>
-        </w:rPr>
-      </w:pPr>
-      <w:r>
-        <w:rPr>
-          <w:rFonts w:ascii="Times New Roman" w:hAnsi="Times New Roman" w:cs="Times New Roman"/>
-          <w:sz w:val="24"/>
-          <w:szCs w:val="24"/>
-        </w:rPr>
-        <w:t>U-Star Digital is a renowned information and communication technology (ICT) company that has been in existence since 2010. They provide an unrivaled program and experience in ICT equipment repair, servicing, maintenance, and cleaning. They are depending on its technically advanced next-generation infrastructure to deliver best in class customer-aware and lifestyle-enhancing products and services that anticipate customers' needs.</w:t>
+        <w:t>1.2 Motivation of the Project</w:t>
+      </w:r>
+    </w:p>
+    <w:bookmarkEnd w:id="2"/>
+    <w:p>
+      <w:pPr>
+        <w:spacing w:line="360" w:lineRule="auto"/>
+        <w:jc w:val="both"/>
+        <w:rPr>
+          <w:rFonts w:ascii="Times New Roman" w:hAnsi="Times New Roman" w:cs="Times New Roman"/>
+          <w:sz w:val="24"/>
+          <w:szCs w:val="24"/>
+        </w:rPr>
+      </w:pPr>
+      <w:r>
+        <w:rPr>
+          <w:rFonts w:ascii="Times New Roman" w:hAnsi="Times New Roman" w:cs="Times New Roman"/>
+          <w:sz w:val="24"/>
+          <w:szCs w:val="24"/>
+        </w:rPr>
+        <w:t>Customers used to come into the store and convey their needs to the technician who built their computer under the old system. Customers arrived at the shop, handed over the defective item or computer to the hardware professionals, and then waited in their restroom until the job was completed. To take online orders, they currently utilize a phone-based and WhatsApp-based order system. There are no other options than bank transfers, and the customer must send a legal transaction paperwork to confirm the order. Customers are not given accurate delivery information due to a lack of appropriate delivery information.</w:t>
+      </w:r>
+    </w:p>
+    <w:p>
+      <w:pPr>
+        <w:spacing w:line="360" w:lineRule="auto"/>
+        <w:jc w:val="both"/>
+        <w:rPr>
+          <w:rFonts w:ascii="Times New Roman" w:hAnsi="Times New Roman" w:cs="Times New Roman"/>
+          <w:sz w:val="24"/>
+          <w:szCs w:val="24"/>
+        </w:rPr>
+      </w:pPr>
+      <w:r>
+        <w:rPr>
+          <w:rFonts w:ascii="Times New Roman" w:hAnsi="Times New Roman" w:cs="Times New Roman"/>
+          <w:sz w:val="24"/>
+          <w:szCs w:val="24"/>
+        </w:rPr>
+        <w:t xml:space="preserve">Customers are on the go, busy, and mobile, and they want frictionless and seamless services. By gaining a solid understanding of the needs of customers they are provided with a convenient product browsing experience, a simple payment system, and a delivery tracking system that allows customers to track their order as it arrives at their home. In addition, after the discussion with shop technicians, it was discovered that the average person has just around 25% of the average understanding of how to purchase items to build a computer. Others require technical support to purchasing products.  To use a virtual assistant to aid the rest of the team who are unfamiliar with computer hardware was decided. Besides, the consumer has less time to troubleshoot computer hardware. </w:t>
+      </w:r>
+      <w:r>
+        <w:rPr>
+          <w:rFonts w:ascii="Times New Roman" w:hAnsi="Times New Roman" w:cs="Times New Roman"/>
+          <w:sz w:val="24"/>
+          <w:szCs w:val="24"/>
+        </w:rPr>
+        <w:lastRenderedPageBreak/>
+        <w:t>Our solution was to create an efficient repair management module with an appointment booking module as a computer hardware service provider to prevent consumers from wasting time at their repair location. It is more important to deal with the warranties of the items. Adding a warranty checking feature that allows consumers to check the warranty status of individual parts purchased from the shop is also concerned.</w:t>
+      </w:r>
+    </w:p>
+    <w:p>
+      <w:pPr>
+        <w:spacing w:line="360" w:lineRule="auto"/>
+        <w:jc w:val="both"/>
+        <w:rPr>
+          <w:rFonts w:ascii="Times New Roman" w:hAnsi="Times New Roman" w:cs="Times New Roman"/>
+          <w:sz w:val="24"/>
+          <w:szCs w:val="24"/>
+        </w:rPr>
+      </w:pPr>
+      <w:r>
+        <w:rPr>
+          <w:rFonts w:ascii="Times New Roman" w:hAnsi="Times New Roman" w:cs="Times New Roman"/>
+          <w:sz w:val="24"/>
+          <w:szCs w:val="24"/>
+        </w:rPr>
+        <w:t xml:space="preserve">An outstanding solution for U-Star Digital to continue their greatness in the computer sales and maintenance sector in this digital age can be added. By the same token, while pursuing a </w:t>
+      </w:r>
+      <w:proofErr w:type="gramStart"/>
+      <w:r>
+        <w:rPr>
+          <w:rFonts w:ascii="Times New Roman" w:hAnsi="Times New Roman" w:cs="Times New Roman"/>
+          <w:sz w:val="24"/>
+          <w:szCs w:val="24"/>
+        </w:rPr>
+        <w:t>Bachelor's</w:t>
+      </w:r>
+      <w:proofErr w:type="gramEnd"/>
+      <w:r>
+        <w:rPr>
+          <w:rFonts w:ascii="Times New Roman" w:hAnsi="Times New Roman" w:cs="Times New Roman"/>
+          <w:sz w:val="24"/>
+          <w:szCs w:val="24"/>
+        </w:rPr>
+        <w:t xml:space="preserve"> degree in Information Technology, this effort would substantially assist me in improving my project management, system analysis, design, and development abilities.</w:t>
       </w:r>
     </w:p>
     <w:p>
@@ -1214,120 +1257,17 @@
           <w:szCs w:val="32"/>
         </w:rPr>
       </w:pPr>
+      <w:bookmarkStart w:id="3" w:name="_Hlk87180232"/>
       <w:r>
         <w:rPr>
           <w:rFonts w:ascii="Times New Roman" w:hAnsi="Times New Roman" w:cs="Times New Roman"/>
           <w:sz w:val="32"/>
           <w:szCs w:val="32"/>
         </w:rPr>
-        <w:t>1.2 Motivation of the Project</w:t>
-      </w:r>
-    </w:p>
-    <w:bookmarkEnd w:id="1"/>
-    <w:p>
-      <w:pPr>
-        <w:spacing w:line="360" w:lineRule="auto"/>
-        <w:jc w:val="both"/>
-        <w:rPr>
-          <w:rFonts w:ascii="Times New Roman" w:hAnsi="Times New Roman" w:cs="Times New Roman"/>
-          <w:sz w:val="24"/>
-          <w:szCs w:val="24"/>
-        </w:rPr>
-      </w:pPr>
-      <w:r>
-        <w:rPr>
-          <w:rFonts w:ascii="Times New Roman" w:hAnsi="Times New Roman" w:cs="Times New Roman"/>
-          <w:sz w:val="24"/>
-          <w:szCs w:val="24"/>
-        </w:rPr>
-        <w:t>Customers used to come into the store and convey their needs to the technician who built their computer under the old system. Customers arrived at the shop, handed over the defective item or computer to the hardware professionals, and then waited in their restroom until the job was completed. To take online orders, they currently utilize a phone-based and WhatsApp-based order system. There are no other options than bank transfers, and the customer must send a legal transaction paperwork to confirm the order. Customers are not given accurate delivery information due to a lack of appropriate delivery information.</w:t>
-      </w:r>
-    </w:p>
-    <w:p>
-      <w:pPr>
-        <w:spacing w:line="360" w:lineRule="auto"/>
-        <w:jc w:val="both"/>
-        <w:rPr>
-          <w:rFonts w:ascii="Times New Roman" w:hAnsi="Times New Roman" w:cs="Times New Roman"/>
-          <w:sz w:val="24"/>
-          <w:szCs w:val="24"/>
-        </w:rPr>
-      </w:pPr>
-      <w:r>
-        <w:rPr>
-          <w:rFonts w:ascii="Times New Roman" w:hAnsi="Times New Roman" w:cs="Times New Roman"/>
-          <w:sz w:val="24"/>
-          <w:szCs w:val="24"/>
-        </w:rPr>
-        <w:t xml:space="preserve">Customers are on the go, busy, and mobile, and they want frictionless and seamless services. By gaining a solid understanding of the needs of customers they are provided with a convenient product browsing experience, a simple payment system, and a delivery tracking system that allows customers to track their order as it arrives at their home. In addition, after the discussion with shop technicians, it was discovered that the average person has just around 25% of the average understanding of how to purchase items to build a computer. Others require technical support to purchasing products.  To use a virtual assistant to aid the rest of the team who are unfamiliar with computer hardware was decided. Besides, the consumer has less time to troubleshoot computer hardware. </w:t>
-      </w:r>
-      <w:r>
-        <w:rPr>
-          <w:rFonts w:ascii="Times New Roman" w:hAnsi="Times New Roman" w:cs="Times New Roman"/>
-          <w:sz w:val="24"/>
-          <w:szCs w:val="24"/>
-        </w:rPr>
-        <w:lastRenderedPageBreak/>
-        <w:t>Our solution was to create an efficient repair management module with an appointment booking module as a computer hardware service provider to prevent consumers from wasting time at their repair location. It is more important to deal with the warranties of the items. Adding a warranty checking feature that allows consumers to check the warranty status of individual parts purchased from the shop is also concerned.</w:t>
-      </w:r>
-    </w:p>
-    <w:p>
-      <w:pPr>
-        <w:spacing w:line="360" w:lineRule="auto"/>
-        <w:jc w:val="both"/>
-        <w:rPr>
-          <w:rFonts w:ascii="Times New Roman" w:hAnsi="Times New Roman" w:cs="Times New Roman"/>
-          <w:sz w:val="24"/>
-          <w:szCs w:val="24"/>
-        </w:rPr>
-      </w:pPr>
-      <w:r>
-        <w:rPr>
-          <w:rFonts w:ascii="Times New Roman" w:hAnsi="Times New Roman" w:cs="Times New Roman"/>
-          <w:sz w:val="24"/>
-          <w:szCs w:val="24"/>
-        </w:rPr>
-        <w:t xml:space="preserve">An outstanding solution for U-Star Digital to continue their greatness in the computer sales and maintenance sector in this digital age can be added. By the same token, while pursuing a </w:t>
-      </w:r>
-      <w:proofErr w:type="gramStart"/>
-      <w:r>
-        <w:rPr>
-          <w:rFonts w:ascii="Times New Roman" w:hAnsi="Times New Roman" w:cs="Times New Roman"/>
-          <w:sz w:val="24"/>
-          <w:szCs w:val="24"/>
-        </w:rPr>
-        <w:t>Bachelor's</w:t>
-      </w:r>
-      <w:proofErr w:type="gramEnd"/>
-      <w:r>
-        <w:rPr>
-          <w:rFonts w:ascii="Times New Roman" w:hAnsi="Times New Roman" w:cs="Times New Roman"/>
-          <w:sz w:val="24"/>
-          <w:szCs w:val="24"/>
-        </w:rPr>
-        <w:t xml:space="preserve"> degree in Information Technology, this effort would substantially assist me in improving my project management, system analysis, design, and development abilities.</w:t>
-      </w:r>
-    </w:p>
-    <w:p>
-      <w:pPr>
-        <w:jc w:val="both"/>
-        <w:rPr>
-          <w:rFonts w:ascii="Times New Roman" w:hAnsi="Times New Roman" w:cs="Times New Roman"/>
-          <w:sz w:val="32"/>
-          <w:szCs w:val="32"/>
-        </w:rPr>
-      </w:pPr>
-      <w:bookmarkStart w:id="2" w:name="_Hlk87180232"/>
-      <w:r>
-        <w:rPr>
-          <w:rFonts w:ascii="Times New Roman" w:hAnsi="Times New Roman" w:cs="Times New Roman"/>
-          <w:sz w:val="32"/>
-          <w:szCs w:val="32"/>
-        </w:rPr>
         <w:t>1.3 Objectives of the Project</w:t>
       </w:r>
     </w:p>
-    <w:bookmarkEnd w:id="2"/>
+    <w:bookmarkEnd w:id="3"/>
     <w:p>
       <w:pPr>
         <w:spacing w:line="360" w:lineRule="auto"/>
@@ -2447,12 +2387,12 @@
         <w:pStyle w:val="Heading1"/>
         <w:spacing w:line="360" w:lineRule="auto"/>
       </w:pPr>
-      <w:bookmarkStart w:id="3" w:name="_Toc96210316"/>
+      <w:bookmarkStart w:id="4" w:name="_Toc96687069"/>
       <w:r>
         <w:lastRenderedPageBreak/>
         <w:t>Chapter 2 – Analysis</w:t>
       </w:r>
-      <w:bookmarkEnd w:id="3"/>
+      <w:bookmarkEnd w:id="4"/>
     </w:p>
     <w:p>
       <w:pPr>
@@ -3510,7 +3450,7 @@
           <w:szCs w:val="28"/>
         </w:rPr>
       </w:pPr>
-      <w:bookmarkStart w:id="4" w:name="_Hlk87356012"/>
+      <w:bookmarkStart w:id="5" w:name="_Hlk87356012"/>
       <w:r>
         <w:rPr>
           <w:rFonts w:ascii="Times New Roman" w:hAnsi="Times New Roman" w:cs="Times New Roman"/>
@@ -3545,7 +3485,7 @@
         <w:t>Observation</w:t>
       </w:r>
     </w:p>
-    <w:bookmarkEnd w:id="4"/>
+    <w:bookmarkEnd w:id="5"/>
     <w:p>
       <w:pPr>
         <w:spacing w:line="360" w:lineRule="auto"/>
@@ -7768,7 +7708,7 @@
           <w:szCs w:val="28"/>
         </w:rPr>
       </w:pPr>
-      <w:bookmarkStart w:id="5" w:name="_Hlk92629928"/>
+      <w:bookmarkStart w:id="6" w:name="_Hlk92629928"/>
       <w:r>
         <w:rPr>
           <w:rFonts w:ascii="Times New Roman" w:hAnsi="Times New Roman" w:cs="Times New Roman"/>
@@ -7801,7 +7741,7 @@
         </w:rPr>
         <w:t>Extreme Programming (XP)</w:t>
       </w:r>
-      <w:bookmarkEnd w:id="5"/>
+      <w:bookmarkEnd w:id="6"/>
     </w:p>
     <w:p>
       <w:pPr>
@@ -9947,7 +9887,7 @@
         </w:rPr>
         <w:t xml:space="preserve">Use Case </w:t>
       </w:r>
-      <w:bookmarkStart w:id="6" w:name="_Hlk96198209"/>
+      <w:bookmarkStart w:id="7" w:name="_Hlk96198209"/>
       <w:r>
         <w:rPr>
           <w:rFonts w:ascii="Times New Roman" w:hAnsi="Times New Roman" w:cs="Times New Roman"/>
@@ -9956,7 +9896,7 @@
         </w:rPr>
         <w:t xml:space="preserve">Narratives </w:t>
       </w:r>
-      <w:bookmarkEnd w:id="6"/>
+      <w:bookmarkEnd w:id="7"/>
       <w:r>
         <w:rPr>
           <w:rFonts w:ascii="Times New Roman" w:hAnsi="Times New Roman" w:cs="Times New Roman"/>
@@ -12195,7 +12135,7 @@
           <w:szCs w:val="28"/>
         </w:rPr>
       </w:pPr>
-      <w:bookmarkStart w:id="7" w:name="_Hlk93962444"/>
+      <w:bookmarkStart w:id="8" w:name="_Hlk93962444"/>
       <w:r>
         <w:rPr>
           <w:rFonts w:ascii="Times New Roman" w:hAnsi="Times New Roman" w:cs="Times New Roman"/>
@@ -12213,7 +12153,7 @@
         <w:t>Login</w:t>
       </w:r>
     </w:p>
-    <w:bookmarkEnd w:id="7"/>
+    <w:bookmarkEnd w:id="8"/>
     <w:p>
       <w:pPr>
         <w:jc w:val="both"/>
@@ -12815,7 +12755,7 @@
   <w:abstractNum w:abstractNumId="2" w15:restartNumberingAfterBreak="0">
     <w:nsid w:val="1E29548A"/>
     <w:multiLevelType w:val="multilevel"/>
-    <w:tmpl w:val="141275BE"/>
+    <w:tmpl w:val="F1B2E852"/>
     <w:lvl w:ilvl="0">
       <w:start w:val="1"/>
       <w:numFmt w:val="decimal"/>
@@ -12831,6 +12771,7 @@
     <w:lvl w:ilvl="1">
       <w:start w:val="1"/>
       <w:numFmt w:val="decimal"/>
+      <w:pStyle w:val="SubHeading"/>
       <w:lvlText w:val="%1.%2"/>
       <w:lvlJc w:val="left"/>
       <w:pPr>
@@ -14671,6 +14612,39 @@
     <w:uiPriority w:val="99"/>
     <w:rsid w:val="00CE6AAE"/>
   </w:style>
+  <w:style w:type="paragraph" w:customStyle="1" w:styleId="SubHeading">
+    <w:name w:val="Sub Heading"/>
+    <w:basedOn w:val="Heading2"/>
+    <w:next w:val="Normal"/>
+    <w:link w:val="SubHeadingChar"/>
+    <w:autoRedefine/>
+    <w:qFormat/>
+    <w:rsid w:val="006A642D"/>
+    <w:pPr>
+      <w:numPr>
+        <w:ilvl w:val="1"/>
+        <w:numId w:val="2"/>
+      </w:numPr>
+      <w:spacing w:line="360" w:lineRule="auto"/>
+      <w:jc w:val="both"/>
+    </w:pPr>
+    <w:rPr>
+      <w:rFonts w:cs="Times New Roman"/>
+      <w:szCs w:val="32"/>
+    </w:rPr>
+  </w:style>
+  <w:style w:type="character" w:customStyle="1" w:styleId="SubHeadingChar">
+    <w:name w:val="Sub Heading Char"/>
+    <w:basedOn w:val="Heading2Char"/>
+    <w:link w:val="SubHeading"/>
+    <w:rsid w:val="006A642D"/>
+    <w:rPr>
+      <w:rFonts w:ascii="Times New Roman" w:eastAsiaTheme="majorEastAsia" w:hAnsi="Times New Roman" w:cs="Times New Roman"/>
+      <w:color w:val="000000" w:themeColor="text1"/>
+      <w:sz w:val="32"/>
+      <w:szCs w:val="32"/>
+    </w:rPr>
+  </w:style>
 </w:styles>
 </file>
 

</xml_diff>